<commit_message>
work on coding parser began... Should I redo my prints to listing file via a linked list and then print them afterward so syntax error and semantic errors are together with the line numbers? need to consult someone about this
</commit_message>
<xml_diff>
--- a/WrittenWork/PascalGrammarInitialChanges.docx
+++ b/WrittenWork/PascalGrammarInitialChanges.docx
@@ -66,8 +66,13 @@
         </w:rPr>
         <w:t>program id (</w:t>
       </w:r>
-      <w:r>
-        <w:t>idlst)</w:t>
+      <w:proofErr w:type="spellStart"/>
+      <w:r>
+        <w:t>idlst</w:t>
+      </w:r>
+      <w:proofErr w:type="spellEnd"/>
+      <w:r>
+        <w:t>)</w:t>
       </w:r>
       <w:r>
         <w:rPr>
@@ -82,8 +87,32 @@
         <w:rPr>
           <w:i/>
         </w:rPr>
-        <w:t>declarations subdeclarations  cmpdstmnt</w:t>
-      </w:r>
+        <w:t xml:space="preserve">declarations </w:t>
+      </w:r>
+      <w:proofErr w:type="spellStart"/>
+      <w:proofErr w:type="gramStart"/>
+      <w:r>
+        <w:rPr>
+          <w:i/>
+        </w:rPr>
+        <w:t>subdeclarations</w:t>
+      </w:r>
+      <w:proofErr w:type="spellEnd"/>
+      <w:r>
+        <w:rPr>
+          <w:i/>
+        </w:rPr>
+        <w:t xml:space="preserve">  </w:t>
+      </w:r>
+      <w:proofErr w:type="spellStart"/>
+      <w:r>
+        <w:rPr>
+          <w:i/>
+        </w:rPr>
+        <w:t>cmpdstmnt</w:t>
+      </w:r>
+      <w:proofErr w:type="spellEnd"/>
+      <w:proofErr w:type="gramEnd"/>
       <w:r>
         <w:t xml:space="preserve"> .</w:t>
       </w:r>
@@ -95,12 +124,14 @@
       <w:r>
         <w:tab/>
       </w:r>
+      <w:proofErr w:type="spellStart"/>
       <w:r>
         <w:rPr>
           <w:i/>
         </w:rPr>
         <w:t>idlst</w:t>
       </w:r>
+      <w:proofErr w:type="spellEnd"/>
       <w:r>
         <w:t xml:space="preserve">             </w:t>
       </w:r>
@@ -133,12 +164,14 @@
       <w:r>
         <w:tab/>
       </w:r>
+      <w:proofErr w:type="spellStart"/>
       <w:r>
         <w:rPr>
           <w:i/>
         </w:rPr>
         <w:t>idlst</w:t>
       </w:r>
+      <w:proofErr w:type="spellEnd"/>
       <w:r>
         <w:t xml:space="preserve">             </w:t>
       </w:r>
@@ -157,12 +190,14 @@
       <w:r>
         <w:tab/>
       </w:r>
+      <w:proofErr w:type="spellStart"/>
       <w:r>
         <w:rPr>
           <w:i/>
         </w:rPr>
         <w:t>idlst</w:t>
       </w:r>
+      <w:proofErr w:type="spellEnd"/>
       <w:r>
         <w:rPr>
           <w:b/>
@@ -207,12 +242,14 @@
       <w:r>
         <w:t xml:space="preserve"> </w:t>
       </w:r>
+      <w:proofErr w:type="spellStart"/>
       <w:r>
         <w:rPr>
           <w:b/>
         </w:rPr>
         <w:t>var</w:t>
       </w:r>
+      <w:proofErr w:type="spellEnd"/>
       <w:r>
         <w:t xml:space="preserve"> </w:t>
       </w:r>
@@ -225,6 +262,7 @@
       <w:r>
         <w:t xml:space="preserve">: </w:t>
       </w:r>
+      <w:proofErr w:type="gramStart"/>
       <w:r>
         <w:rPr>
           <w:i/>
@@ -240,6 +278,7 @@
         </w:rPr>
         <w:t>;</w:t>
       </w:r>
+      <w:proofErr w:type="gramEnd"/>
     </w:p>
     <w:p>
       <w:pPr>
@@ -253,6 +292,11 @@
       </w:r>
       <w:r>
         <w:tab/>
+      </w:r>
+      <w:r>
+        <w:rPr>
+          <w:i/>
+        </w:rPr>
         <w:t>declarations</w:t>
       </w:r>
       <w:r>
@@ -311,12 +355,14 @@
       <w:r>
         <w:tab/>
       </w:r>
+      <w:proofErr w:type="spellStart"/>
       <w:r>
         <w:rPr>
           <w:i/>
         </w:rPr>
         <w:t>standard_type</w:t>
       </w:r>
+      <w:proofErr w:type="spellEnd"/>
     </w:p>
     <w:p>
       <w:r>
@@ -358,12 +404,15 @@
       <w:r>
         <w:t xml:space="preserve"> [</w:t>
       </w:r>
+      <w:proofErr w:type="spellStart"/>
       <w:r>
         <w:rPr>
           <w:b/>
         </w:rPr>
         <w:t>num</w:t>
       </w:r>
+      <w:proofErr w:type="spellEnd"/>
+      <w:proofErr w:type="gramStart"/>
       <w:r>
         <w:t xml:space="preserve"> </w:t>
       </w:r>
@@ -373,15 +422,18 @@
         </w:rPr>
         <w:t>..</w:t>
       </w:r>
-      <w:r>
-        <w:t xml:space="preserve"> </w:t>
-      </w:r>
+      <w:proofErr w:type="gramEnd"/>
+      <w:r>
+        <w:t xml:space="preserve"> </w:t>
+      </w:r>
+      <w:proofErr w:type="spellStart"/>
       <w:r>
         <w:rPr>
           <w:b/>
         </w:rPr>
         <w:t>num</w:t>
       </w:r>
+      <w:proofErr w:type="spellEnd"/>
       <w:r>
         <w:t xml:space="preserve">] </w:t>
       </w:r>
@@ -394,12 +446,14 @@
       <w:r>
         <w:t xml:space="preserve"> </w:t>
       </w:r>
+      <w:proofErr w:type="spellStart"/>
       <w:r>
         <w:rPr>
           <w:i/>
         </w:rPr>
         <w:t>standard_type</w:t>
       </w:r>
+      <w:proofErr w:type="spellEnd"/>
     </w:p>
     <w:p>
       <w:r>
@@ -408,6 +462,7 @@
       <w:r>
         <w:tab/>
       </w:r>
+      <w:proofErr w:type="spellStart"/>
       <w:r>
         <w:rPr>
           <w:i/>
@@ -423,6 +478,7 @@
         </w:rPr>
         <w:t>type</w:t>
       </w:r>
+      <w:proofErr w:type="spellEnd"/>
       <w:r>
         <w:tab/>
       </w:r>
@@ -452,12 +508,14 @@
       <w:r>
         <w:tab/>
       </w:r>
+      <w:proofErr w:type="spellStart"/>
       <w:r>
         <w:rPr>
           <w:i/>
         </w:rPr>
         <w:t>standard_type</w:t>
       </w:r>
+      <w:proofErr w:type="spellEnd"/>
       <w:r>
         <w:rPr>
           <w:i/>
@@ -490,33 +548,53 @@
       <w:r>
         <w:tab/>
       </w:r>
+      <w:proofErr w:type="spellStart"/>
       <w:r>
         <w:rPr>
           <w:i/>
         </w:rPr>
         <w:t>subdeclarations</w:t>
       </w:r>
-      <w:r>
-        <w:tab/>
-      </w:r>
-      <w:r>
-        <w:t>--&gt;</w:t>
-      </w:r>
-      <w:r>
-        <w:t xml:space="preserve"> </w:t>
-      </w:r>
-      <w:r>
-        <w:tab/>
-      </w:r>
-      <w:r>
-        <w:rPr>
-          <w:i/>
-        </w:rPr>
-        <w:t>subdeclarations subdeclaration</w:t>
-      </w:r>
+      <w:proofErr w:type="spellEnd"/>
+      <w:r>
+        <w:tab/>
+      </w:r>
+      <w:r>
+        <w:t>--&gt;</w:t>
+      </w:r>
+      <w:r>
+        <w:t xml:space="preserve"> </w:t>
+      </w:r>
+      <w:r>
+        <w:tab/>
+      </w:r>
+      <w:proofErr w:type="spellStart"/>
+      <w:r>
+        <w:rPr>
+          <w:i/>
+        </w:rPr>
+        <w:t>subdeclarations</w:t>
+      </w:r>
+      <w:proofErr w:type="spellEnd"/>
+      <w:r>
+        <w:rPr>
+          <w:i/>
+        </w:rPr>
+        <w:t xml:space="preserve"> </w:t>
+      </w:r>
+      <w:proofErr w:type="spellStart"/>
+      <w:proofErr w:type="gramStart"/>
+      <w:r>
+        <w:rPr>
+          <w:i/>
+        </w:rPr>
+        <w:t>subdeclaration</w:t>
+      </w:r>
+      <w:proofErr w:type="spellEnd"/>
       <w:r>
         <w:t xml:space="preserve"> ;</w:t>
       </w:r>
+      <w:proofErr w:type="gramEnd"/>
     </w:p>
     <w:p>
       <w:r>
@@ -525,12 +603,14 @@
       <w:r>
         <w:tab/>
       </w:r>
+      <w:proofErr w:type="spellStart"/>
       <w:r>
         <w:rPr>
           <w:i/>
         </w:rPr>
         <w:t>subdeclarations</w:t>
       </w:r>
+      <w:proofErr w:type="spellEnd"/>
       <w:r>
         <w:tab/>
       </w:r>
@@ -565,27 +645,31 @@
       <w:r>
         <w:tab/>
       </w:r>
+      <w:proofErr w:type="spellStart"/>
       <w:r>
         <w:rPr>
           <w:i/>
         </w:rPr>
         <w:t>subdeclaration</w:t>
       </w:r>
-      <w:r>
-        <w:tab/>
-      </w:r>
-      <w:r>
-        <w:t>--&gt;</w:t>
-      </w:r>
-      <w:r>
-        <w:t xml:space="preserve"> </w:t>
-      </w:r>
-      <w:r>
-        <w:tab/>
-      </w:r>
+      <w:proofErr w:type="spellEnd"/>
+      <w:r>
+        <w:tab/>
+      </w:r>
+      <w:r>
+        <w:t>--&gt;</w:t>
+      </w:r>
+      <w:r>
+        <w:t xml:space="preserve"> </w:t>
+      </w:r>
+      <w:r>
+        <w:tab/>
+      </w:r>
+      <w:proofErr w:type="spellStart"/>
       <w:r>
         <w:t>subprog_head</w:t>
       </w:r>
+      <w:proofErr w:type="spellEnd"/>
       <w:r>
         <w:t xml:space="preserve"> </w:t>
       </w:r>
@@ -599,17 +683,27 @@
         <w:rPr>
           <w:i/>
         </w:rPr>
-        <w:t xml:space="preserve"> subdeclarations</w:t>
-      </w:r>
-      <w:r>
-        <w:t xml:space="preserve"> </w:t>
-      </w:r>
+        <w:t xml:space="preserve"> </w:t>
+      </w:r>
+      <w:proofErr w:type="spellStart"/>
+      <w:r>
+        <w:rPr>
+          <w:i/>
+        </w:rPr>
+        <w:t>subdeclarations</w:t>
+      </w:r>
+      <w:proofErr w:type="spellEnd"/>
+      <w:r>
+        <w:t xml:space="preserve"> </w:t>
+      </w:r>
+      <w:proofErr w:type="spellStart"/>
       <w:r>
         <w:rPr>
           <w:i/>
         </w:rPr>
         <w:t>cmpdstmnt</w:t>
       </w:r>
+      <w:proofErr w:type="spellEnd"/>
     </w:p>
     <w:p>
       <w:r>
@@ -618,12 +712,14 @@
       <w:r>
         <w:tab/>
       </w:r>
+      <w:proofErr w:type="spellStart"/>
       <w:r>
         <w:rPr>
           <w:i/>
         </w:rPr>
         <w:t>subprogram_head</w:t>
       </w:r>
+      <w:proofErr w:type="spellEnd"/>
       <w:r>
         <w:tab/>
       </w:r>
@@ -654,6 +750,7 @@
       <w:r>
         <w:t xml:space="preserve"> </w:t>
       </w:r>
+      <w:proofErr w:type="gramStart"/>
       <w:r>
         <w:rPr>
           <w:i/>
@@ -669,6 +766,7 @@
         </w:rPr>
         <w:t>;</w:t>
       </w:r>
+      <w:proofErr w:type="gramEnd"/>
     </w:p>
     <w:p>
       <w:r>
@@ -701,15 +799,25 @@
       <w:r>
         <w:t>(</w:t>
       </w:r>
-      <w:r>
-        <w:rPr>
-          <w:i/>
-        </w:rPr>
-        <w:t>parameter_list</w:t>
-      </w:r>
+      <w:proofErr w:type="spellStart"/>
+      <w:r>
+        <w:rPr>
+          <w:i/>
+        </w:rPr>
+        <w:t>parameter_</w:t>
+      </w:r>
+      <w:proofErr w:type="gramStart"/>
+      <w:r>
+        <w:rPr>
+          <w:i/>
+        </w:rPr>
+        <w:t>list</w:t>
+      </w:r>
+      <w:proofErr w:type="spellEnd"/>
       <w:r>
         <w:t xml:space="preserve"> )</w:t>
       </w:r>
+      <w:proofErr w:type="gramEnd"/>
     </w:p>
     <w:p>
       <w:r>
@@ -753,27 +861,30 @@
       <w:r>
         <w:tab/>
       </w:r>
+      <w:proofErr w:type="spellStart"/>
       <w:r>
         <w:rPr>
           <w:i/>
         </w:rPr>
         <w:t>parameter_list</w:t>
       </w:r>
-      <w:r>
-        <w:t xml:space="preserve"> </w:t>
-      </w:r>
-      <w:r>
-        <w:tab/>
-      </w:r>
-      <w:r>
-        <w:t>--&gt;</w:t>
-      </w:r>
-      <w:r>
-        <w:t xml:space="preserve"> </w:t>
-      </w:r>
-      <w:r>
-        <w:tab/>
-      </w:r>
+      <w:proofErr w:type="spellEnd"/>
+      <w:r>
+        <w:t xml:space="preserve"> </w:t>
+      </w:r>
+      <w:r>
+        <w:tab/>
+      </w:r>
+      <w:r>
+        <w:t>--&gt;</w:t>
+      </w:r>
+      <w:r>
+        <w:t xml:space="preserve"> </w:t>
+      </w:r>
+      <w:r>
+        <w:tab/>
+      </w:r>
+      <w:proofErr w:type="gramStart"/>
       <w:r>
         <w:rPr>
           <w:b/>
@@ -781,7 +892,11 @@
         <w:t>id</w:t>
       </w:r>
       <w:r>
-        <w:t xml:space="preserve"> : </w:t>
+        <w:t xml:space="preserve"> :</w:t>
+      </w:r>
+      <w:proofErr w:type="gramEnd"/>
+      <w:r>
+        <w:t xml:space="preserve"> </w:t>
       </w:r>
       <w:r>
         <w:rPr>
@@ -797,32 +912,53 @@
       <w:r>
         <w:tab/>
       </w:r>
-      <w:r>
-        <w:rPr>
-          <w:i/>
-        </w:rPr>
-        <w:t xml:space="preserve">parameter_list </w:t>
-      </w:r>
-      <w:r>
-        <w:tab/>
-      </w:r>
-      <w:r>
-        <w:t>--&gt;</w:t>
-      </w:r>
-      <w:r>
-        <w:t xml:space="preserve"> </w:t>
-      </w:r>
-      <w:r>
-        <w:tab/>
-      </w:r>
+      <w:proofErr w:type="spellStart"/>
       <w:r>
         <w:rPr>
           <w:i/>
         </w:rPr>
         <w:t>parameter_list</w:t>
       </w:r>
-      <w:r>
-        <w:t xml:space="preserve"> ; </w:t>
+      <w:proofErr w:type="spellEnd"/>
+      <w:r>
+        <w:rPr>
+          <w:i/>
+        </w:rPr>
+        <w:t xml:space="preserve"> </w:t>
+      </w:r>
+      <w:r>
+        <w:tab/>
+      </w:r>
+      <w:r>
+        <w:t>--&gt;</w:t>
+      </w:r>
+      <w:r>
+        <w:t xml:space="preserve"> </w:t>
+      </w:r>
+      <w:r>
+        <w:tab/>
+      </w:r>
+      <w:proofErr w:type="spellStart"/>
+      <w:r>
+        <w:rPr>
+          <w:i/>
+        </w:rPr>
+        <w:t>parameter_</w:t>
+      </w:r>
+      <w:proofErr w:type="gramStart"/>
+      <w:r>
+        <w:rPr>
+          <w:i/>
+        </w:rPr>
+        <w:t>list</w:t>
+      </w:r>
+      <w:proofErr w:type="spellEnd"/>
+      <w:r>
+        <w:t xml:space="preserve"> ;</w:t>
+      </w:r>
+      <w:proofErr w:type="gramEnd"/>
+      <w:r>
+        <w:t xml:space="preserve"> </w:t>
       </w:r>
       <w:r>
         <w:rPr>
@@ -884,12 +1020,14 @@
       <w:r>
         <w:t xml:space="preserve"> </w:t>
       </w:r>
+      <w:proofErr w:type="spellStart"/>
       <w:r>
         <w:rPr>
           <w:i/>
         </w:rPr>
         <w:t>optional_statements</w:t>
       </w:r>
+      <w:proofErr w:type="spellEnd"/>
       <w:r>
         <w:t xml:space="preserve"> </w:t>
       </w:r>
@@ -907,30 +1045,34 @@
       <w:r>
         <w:tab/>
       </w:r>
+      <w:proofErr w:type="spellStart"/>
       <w:r>
         <w:rPr>
           <w:i/>
         </w:rPr>
         <w:t>optional_statements</w:t>
       </w:r>
-      <w:r>
-        <w:tab/>
-      </w:r>
-      <w:r>
-        <w:t>--&gt;</w:t>
-      </w:r>
-      <w:r>
-        <w:t xml:space="preserve"> </w:t>
-      </w:r>
-      <w:r>
-        <w:tab/>
-      </w:r>
+      <w:proofErr w:type="spellEnd"/>
+      <w:r>
+        <w:tab/>
+      </w:r>
+      <w:r>
+        <w:t>--&gt;</w:t>
+      </w:r>
+      <w:r>
+        <w:t xml:space="preserve"> </w:t>
+      </w:r>
+      <w:r>
+        <w:tab/>
+      </w:r>
+      <w:proofErr w:type="spellStart"/>
       <w:r>
         <w:rPr>
           <w:i/>
         </w:rPr>
         <w:t>statement_list</w:t>
       </w:r>
+      <w:proofErr w:type="spellEnd"/>
     </w:p>
     <w:p>
       <w:pPr>
@@ -939,34 +1081,61 @@
         </w:rPr>
       </w:pPr>
       <w:r>
-        <w:t xml:space="preserve">12.1 </w:t>
-      </w:r>
-      <w:r>
-        <w:tab/>
-      </w:r>
+        <w:t>12.2</w:t>
+      </w:r>
+      <w:r>
+        <w:t xml:space="preserve"> </w:t>
+      </w:r>
+      <w:r>
+        <w:tab/>
+      </w:r>
+      <w:proofErr w:type="spellStart"/>
       <w:r>
         <w:rPr>
           <w:i/>
         </w:rPr>
         <w:t>optional_statements</w:t>
       </w:r>
-      <w:r>
-        <w:tab/>
-      </w:r>
-      <w:r>
-        <w:t>--&gt;</w:t>
-      </w:r>
-      <w:r>
-        <w:t xml:space="preserve"> </w:t>
-      </w:r>
-      <w:r>
-        <w:tab/>
-      </w:r>
-      <w:r>
-        <w:rPr>
-          <w:i/>
-        </w:rPr>
-        <w:t>statement_list ; statement</w:t>
+      <w:proofErr w:type="spellEnd"/>
+      <w:r>
+        <w:tab/>
+      </w:r>
+      <w:r>
+        <w:t>--&gt;</w:t>
+      </w:r>
+      <w:r>
+        <w:t xml:space="preserve"> </w:t>
+      </w:r>
+      <w:r>
+        <w:tab/>
+      </w:r>
+      <w:proofErr w:type="spellStart"/>
+      <w:r>
+        <w:rPr>
+          <w:i/>
+        </w:rPr>
+        <w:t>statement_</w:t>
+      </w:r>
+      <w:proofErr w:type="gramStart"/>
+      <w:r>
+        <w:rPr>
+          <w:i/>
+        </w:rPr>
+        <w:t>list</w:t>
+      </w:r>
+      <w:proofErr w:type="spellEnd"/>
+      <w:r>
+        <w:rPr>
+          <w:i/>
+        </w:rPr>
+        <w:t xml:space="preserve"> ;</w:t>
+      </w:r>
+      <w:proofErr w:type="gramEnd"/>
+      <w:r>
+        <w:rPr>
+          <w:i/>
+        </w:rPr>
+        <w:t xml:space="preserve"> statement</w:t>
       </w:r>
     </w:p>
     <w:p>
@@ -976,17 +1145,66 @@
         </w:rPr>
       </w:pPr>
       <w:r>
+        <w:t>12.3</w:t>
+      </w:r>
+      <w:r>
+        <w:t xml:space="preserve"> </w:t>
+      </w:r>
+      <w:r>
+        <w:tab/>
+      </w:r>
+      <w:proofErr w:type="spellStart"/>
+      <w:r>
+        <w:rPr>
+          <w:i/>
+        </w:rPr>
+        <w:t>optional_statements</w:t>
+      </w:r>
+      <w:proofErr w:type="spellEnd"/>
+      <w:r>
+        <w:tab/>
+      </w:r>
+      <w:r>
+        <w:t>--&gt;</w:t>
+      </w:r>
+      <w:r>
+        <w:t xml:space="preserve"> </w:t>
+      </w:r>
+      <w:r>
+        <w:tab/>
+      </w:r>
+      <w:r>
+        <w:rPr>
+          <w:rFonts w:eastAsia="Times New Roman" w:cs="Arial"/>
+          <w:b/>
+          <w:color w:val="545454"/>
+          <w:shd w:val="clear" w:color="auto" w:fill="FFFFFF"/>
+        </w:rPr>
+        <w:t>ϵ</w:t>
+      </w:r>
+      <w:bookmarkStart w:id="0" w:name="_GoBack"/>
+      <w:bookmarkEnd w:id="0"/>
+    </w:p>
+    <w:p>
+      <w:pPr>
+        <w:rPr>
+          <w:i/>
+        </w:rPr>
+      </w:pPr>
+      <w:r>
         <w:t>13.1</w:t>
       </w:r>
       <w:r>
         <w:tab/>
       </w:r>
+      <w:proofErr w:type="spellStart"/>
       <w:r>
         <w:rPr>
           <w:i/>
         </w:rPr>
         <w:t>statement_list</w:t>
       </w:r>
+      <w:proofErr w:type="spellEnd"/>
       <w:r>
         <w:rPr>
           <w:i/>
@@ -1015,42 +1233,64 @@
         </w:rPr>
       </w:pPr>
       <w:r>
-        <w:t>13.1</w:t>
-      </w:r>
-      <w:r>
-        <w:tab/>
-      </w:r>
+        <w:t>13.2</w:t>
+      </w:r>
+      <w:r>
+        <w:tab/>
+      </w:r>
+      <w:proofErr w:type="spellStart"/>
       <w:r>
         <w:rPr>
           <w:i/>
         </w:rPr>
         <w:t>statement_list</w:t>
       </w:r>
-      <w:r>
-        <w:rPr>
-          <w:i/>
-        </w:rPr>
-        <w:tab/>
-      </w:r>
-      <w:r>
-        <w:rPr>
-          <w:i/>
-        </w:rPr>
-        <w:tab/>
-        <w:t>--&gt;</w:t>
-      </w:r>
-      <w:r>
-        <w:rPr>
-          <w:i/>
-        </w:rPr>
-        <w:tab/>
+      <w:proofErr w:type="spellEnd"/>
+      <w:r>
+        <w:rPr>
+          <w:i/>
+        </w:rPr>
+        <w:tab/>
+      </w:r>
+      <w:r>
+        <w:rPr>
+          <w:i/>
+        </w:rPr>
+        <w:tab/>
+        <w:t>--&gt;</w:t>
+      </w:r>
+      <w:r>
+        <w:rPr>
+          <w:i/>
+        </w:rPr>
+        <w:tab/>
+      </w:r>
+      <w:proofErr w:type="spellStart"/>
+      <w:r>
+        <w:rPr>
+          <w:i/>
+        </w:rPr>
         <w:t>statement</w:t>
       </w:r>
       <w:r>
         <w:rPr>
           <w:i/>
         </w:rPr>
-        <w:t xml:space="preserve">_list </w:t>
+        <w:t>_</w:t>
+      </w:r>
+      <w:proofErr w:type="gramStart"/>
+      <w:r>
+        <w:rPr>
+          <w:i/>
+        </w:rPr>
+        <w:t>list</w:t>
+      </w:r>
+      <w:proofErr w:type="spellEnd"/>
+      <w:r>
+        <w:rPr>
+          <w:i/>
+        </w:rPr>
+        <w:t xml:space="preserve"> </w:t>
       </w:r>
       <w:r>
         <w:rPr>
@@ -1058,6 +1298,7 @@
         </w:rPr>
         <w:t>;</w:t>
       </w:r>
+      <w:proofErr w:type="gramEnd"/>
       <w:r>
         <w:rPr>
           <w:b/>
@@ -1111,12 +1352,14 @@
       <w:r>
         <w:t xml:space="preserve"> </w:t>
       </w:r>
+      <w:proofErr w:type="spellStart"/>
       <w:r>
         <w:rPr>
           <w:b/>
         </w:rPr>
         <w:t>assignop</w:t>
       </w:r>
+      <w:proofErr w:type="spellEnd"/>
       <w:r>
         <w:t xml:space="preserve"> </w:t>
       </w:r>
@@ -1153,12 +1396,14 @@
       <w:r>
         <w:tab/>
       </w:r>
+      <w:proofErr w:type="spellStart"/>
       <w:r>
         <w:rPr>
           <w:i/>
         </w:rPr>
         <w:t>procedure_statement</w:t>
       </w:r>
+      <w:proofErr w:type="spellEnd"/>
     </w:p>
     <w:p>
       <w:r>
@@ -1191,12 +1436,14 @@
       <w:r>
         <w:tab/>
       </w:r>
+      <w:proofErr w:type="spellStart"/>
       <w:r>
         <w:rPr>
           <w:i/>
         </w:rPr>
         <w:t>compound_statement</w:t>
       </w:r>
+      <w:proofErr w:type="spellEnd"/>
     </w:p>
     <w:p>
       <w:pPr>
@@ -1514,12 +1761,14 @@
       <w:r>
         <w:tab/>
       </w:r>
+      <w:proofErr w:type="spellStart"/>
       <w:r>
         <w:rPr>
           <w:i/>
         </w:rPr>
         <w:t>procedure_statement</w:t>
       </w:r>
+      <w:proofErr w:type="spellEnd"/>
       <w:r>
         <w:tab/>
       </w:r>
@@ -1558,12 +1807,14 @@
       <w:r>
         <w:tab/>
       </w:r>
+      <w:proofErr w:type="spellStart"/>
       <w:r>
         <w:rPr>
           <w:i/>
         </w:rPr>
         <w:t>procedure_statement</w:t>
       </w:r>
+      <w:proofErr w:type="spellEnd"/>
       <w:r>
         <w:tab/>
       </w:r>
@@ -1594,600 +1845,585 @@
       <w:r>
         <w:t xml:space="preserve"> (</w:t>
       </w:r>
+      <w:proofErr w:type="spellStart"/>
+      <w:r>
+        <w:rPr>
+          <w:i/>
+        </w:rPr>
+        <w:t>expression_</w:t>
+      </w:r>
+      <w:proofErr w:type="gramStart"/>
+      <w:r>
+        <w:rPr>
+          <w:i/>
+        </w:rPr>
+        <w:t>list</w:t>
+      </w:r>
+      <w:proofErr w:type="spellEnd"/>
+      <w:r>
+        <w:t xml:space="preserve"> )</w:t>
+      </w:r>
+      <w:proofErr w:type="gramEnd"/>
+    </w:p>
+    <w:p>
+      <w:r>
+        <w:t>17</w:t>
+      </w:r>
+      <w:r>
+        <w:t>.1</w:t>
+      </w:r>
+      <w:r>
+        <w:tab/>
+      </w:r>
+      <w:proofErr w:type="spellStart"/>
       <w:r>
         <w:rPr>
           <w:i/>
         </w:rPr>
         <w:t>expression_list</w:t>
       </w:r>
+      <w:proofErr w:type="spellEnd"/>
+      <w:r>
+        <w:rPr>
+          <w:i/>
+        </w:rPr>
+        <w:tab/>
+      </w:r>
+      <w:r>
+        <w:tab/>
+      </w:r>
+      <w:r>
+        <w:t>--&gt;</w:t>
+      </w:r>
+      <w:r>
+        <w:t xml:space="preserve"> </w:t>
+      </w:r>
+      <w:r>
+        <w:tab/>
+      </w:r>
+      <w:r>
+        <w:rPr>
+          <w:i/>
+        </w:rPr>
+        <w:t>expression</w:t>
+      </w:r>
+    </w:p>
+    <w:p>
+      <w:r>
+        <w:t>17</w:t>
+      </w:r>
+      <w:r>
+        <w:t>.2</w:t>
+      </w:r>
+      <w:r>
+        <w:tab/>
+      </w:r>
+      <w:proofErr w:type="spellStart"/>
+      <w:r>
+        <w:rPr>
+          <w:i/>
+        </w:rPr>
+        <w:t>expression_list</w:t>
+      </w:r>
+      <w:proofErr w:type="spellEnd"/>
+      <w:r>
+        <w:tab/>
+      </w:r>
+      <w:r>
+        <w:tab/>
+      </w:r>
+      <w:r>
+        <w:t>--&gt;</w:t>
+      </w:r>
+      <w:r>
+        <w:t xml:space="preserve"> </w:t>
+      </w:r>
+      <w:r>
+        <w:tab/>
+      </w:r>
+      <w:proofErr w:type="spellStart"/>
+      <w:r>
+        <w:rPr>
+          <w:i/>
+        </w:rPr>
+        <w:t>expression_list</w:t>
+      </w:r>
+      <w:proofErr w:type="spellEnd"/>
+      <w:r>
+        <w:t xml:space="preserve">, </w:t>
+      </w:r>
+      <w:r>
+        <w:rPr>
+          <w:i/>
+        </w:rPr>
+        <w:t>expression</w:t>
+      </w:r>
+    </w:p>
+    <w:p>
+      <w:r>
+        <w:t>18</w:t>
+      </w:r>
+      <w:r>
+        <w:t>.1</w:t>
+      </w:r>
+      <w:r>
+        <w:tab/>
+      </w:r>
+      <w:r>
+        <w:rPr>
+          <w:i/>
+        </w:rPr>
+        <w:t>expression</w:t>
+      </w:r>
+      <w:r>
+        <w:tab/>
+      </w:r>
+      <w:r>
+        <w:tab/>
+      </w:r>
+      <w:r>
+        <w:t>--&gt;</w:t>
+      </w:r>
+      <w:r>
+        <w:t xml:space="preserve"> </w:t>
+      </w:r>
+      <w:r>
+        <w:tab/>
+      </w:r>
+      <w:proofErr w:type="spellStart"/>
+      <w:r>
+        <w:rPr>
+          <w:i/>
+        </w:rPr>
+        <w:t>simple_expression</w:t>
+      </w:r>
+      <w:proofErr w:type="spellEnd"/>
+    </w:p>
+    <w:p>
+      <w:r>
+        <w:t>18</w:t>
+      </w:r>
+      <w:r>
+        <w:t xml:space="preserve">.2 </w:t>
+      </w:r>
+      <w:r>
+        <w:tab/>
+      </w:r>
+      <w:r>
+        <w:rPr>
+          <w:i/>
+        </w:rPr>
+        <w:t>expression</w:t>
+      </w:r>
+      <w:r>
+        <w:tab/>
+      </w:r>
+      <w:r>
+        <w:tab/>
+      </w:r>
+      <w:r>
+        <w:t>--&gt;</w:t>
+      </w:r>
+      <w:r>
+        <w:t xml:space="preserve"> </w:t>
+      </w:r>
+      <w:r>
+        <w:tab/>
+      </w:r>
+      <w:proofErr w:type="spellStart"/>
+      <w:r>
+        <w:rPr>
+          <w:i/>
+        </w:rPr>
+        <w:t>simple_expression</w:t>
+      </w:r>
+      <w:proofErr w:type="spellEnd"/>
+      <w:r>
+        <w:t xml:space="preserve"> </w:t>
+      </w:r>
+      <w:proofErr w:type="spellStart"/>
+      <w:r>
+        <w:rPr>
+          <w:b/>
+        </w:rPr>
+        <w:t>relop</w:t>
+      </w:r>
+      <w:proofErr w:type="spellEnd"/>
+      <w:r>
+        <w:t xml:space="preserve"> </w:t>
+      </w:r>
+      <w:proofErr w:type="spellStart"/>
+      <w:r>
+        <w:rPr>
+          <w:i/>
+        </w:rPr>
+        <w:t>simple_expression</w:t>
+      </w:r>
+      <w:proofErr w:type="spellEnd"/>
+    </w:p>
+    <w:p>
+      <w:r>
+        <w:t>19</w:t>
+      </w:r>
+      <w:r>
+        <w:t>.1</w:t>
+      </w:r>
+      <w:r>
+        <w:tab/>
+      </w:r>
+      <w:proofErr w:type="spellStart"/>
+      <w:r>
+        <w:rPr>
+          <w:i/>
+        </w:rPr>
+        <w:t>simple_expression</w:t>
+      </w:r>
+      <w:proofErr w:type="spellEnd"/>
+      <w:r>
+        <w:tab/>
+      </w:r>
+      <w:r>
+        <w:t>--&gt;</w:t>
+      </w:r>
+      <w:r>
+        <w:t xml:space="preserve"> </w:t>
+      </w:r>
+      <w:r>
+        <w:tab/>
+      </w:r>
+      <w:r>
+        <w:rPr>
+          <w:i/>
+        </w:rPr>
+        <w:t>term</w:t>
+      </w:r>
+    </w:p>
+    <w:p>
+      <w:r>
+        <w:t>19</w:t>
+      </w:r>
+      <w:r>
+        <w:t>.2</w:t>
+      </w:r>
+      <w:r>
+        <w:tab/>
+      </w:r>
+      <w:proofErr w:type="spellStart"/>
+      <w:r>
+        <w:rPr>
+          <w:i/>
+        </w:rPr>
+        <w:t>simple_expression</w:t>
+      </w:r>
+      <w:proofErr w:type="spellEnd"/>
+      <w:r>
+        <w:tab/>
+      </w:r>
+      <w:r>
+        <w:t>--&gt;</w:t>
+      </w:r>
+      <w:r>
+        <w:t xml:space="preserve"> </w:t>
+      </w:r>
+      <w:r>
+        <w:tab/>
+      </w:r>
+      <w:r>
+        <w:rPr>
+          <w:i/>
+        </w:rPr>
+        <w:t>sign term</w:t>
+      </w:r>
+    </w:p>
+    <w:p>
+      <w:r>
+        <w:t>19.3</w:t>
+      </w:r>
+      <w:r>
+        <w:tab/>
+      </w:r>
+      <w:proofErr w:type="spellStart"/>
+      <w:r>
+        <w:rPr>
+          <w:i/>
+        </w:rPr>
+        <w:t>simple_expression</w:t>
+      </w:r>
+      <w:proofErr w:type="spellEnd"/>
+      <w:r>
+        <w:tab/>
+      </w:r>
+      <w:r>
+        <w:t>--&gt;</w:t>
+      </w:r>
+      <w:r>
+        <w:t xml:space="preserve"> </w:t>
+      </w:r>
+      <w:r>
+        <w:tab/>
+      </w:r>
+      <w:proofErr w:type="spellStart"/>
+      <w:r>
+        <w:rPr>
+          <w:i/>
+        </w:rPr>
+        <w:t>simple_expression</w:t>
+      </w:r>
+      <w:proofErr w:type="spellEnd"/>
+      <w:r>
+        <w:t xml:space="preserve"> </w:t>
+      </w:r>
+      <w:proofErr w:type="spellStart"/>
+      <w:r>
+        <w:rPr>
+          <w:b/>
+        </w:rPr>
+        <w:t>addop</w:t>
+      </w:r>
+      <w:proofErr w:type="spellEnd"/>
+      <w:r>
+        <w:t xml:space="preserve"> </w:t>
+      </w:r>
+      <w:r>
+        <w:rPr>
+          <w:i/>
+        </w:rPr>
+        <w:t>term</w:t>
+      </w:r>
+    </w:p>
+    <w:p>
+      <w:r>
+        <w:t>20</w:t>
+      </w:r>
+      <w:r>
+        <w:t>.1</w:t>
+      </w:r>
+      <w:r>
+        <w:tab/>
+      </w:r>
+      <w:r>
+        <w:rPr>
+          <w:i/>
+        </w:rPr>
+        <w:t>term</w:t>
+      </w:r>
+      <w:r>
+        <w:tab/>
+      </w:r>
+      <w:r>
+        <w:tab/>
+      </w:r>
+      <w:r>
+        <w:tab/>
+      </w:r>
+      <w:r>
+        <w:t>--&gt;</w:t>
+      </w:r>
+      <w:r>
+        <w:t xml:space="preserve"> </w:t>
+      </w:r>
+      <w:r>
+        <w:tab/>
+      </w:r>
+      <w:r>
+        <w:rPr>
+          <w:i/>
+        </w:rPr>
+        <w:t>factor</w:t>
+      </w:r>
+    </w:p>
+    <w:p>
+      <w:r>
+        <w:t>20</w:t>
+      </w:r>
+      <w:r>
+        <w:t>.2</w:t>
+      </w:r>
+      <w:r>
+        <w:tab/>
+      </w:r>
+      <w:r>
+        <w:rPr>
+          <w:i/>
+        </w:rPr>
+        <w:t>term</w:t>
+      </w:r>
+      <w:r>
+        <w:tab/>
+      </w:r>
+      <w:r>
+        <w:tab/>
+      </w:r>
+      <w:r>
+        <w:tab/>
+      </w:r>
+      <w:r>
+        <w:t>--&gt;</w:t>
+      </w:r>
+      <w:r>
+        <w:t xml:space="preserve"> </w:t>
+      </w:r>
+      <w:r>
+        <w:tab/>
+      </w:r>
+      <w:r>
+        <w:rPr>
+          <w:i/>
+        </w:rPr>
+        <w:t>term</w:t>
+      </w:r>
+      <w:r>
+        <w:t xml:space="preserve"> </w:t>
+      </w:r>
+      <w:proofErr w:type="spellStart"/>
+      <w:r>
+        <w:rPr>
+          <w:b/>
+        </w:rPr>
+        <w:t>mulop</w:t>
+      </w:r>
+      <w:proofErr w:type="spellEnd"/>
+      <w:r>
+        <w:t xml:space="preserve"> </w:t>
+      </w:r>
+      <w:r>
+        <w:rPr>
+          <w:i/>
+        </w:rPr>
+        <w:t>factor</w:t>
+      </w:r>
+    </w:p>
+    <w:p>
+      <w:r>
+        <w:t>21</w:t>
+      </w:r>
+      <w:r>
+        <w:t>.1</w:t>
+      </w:r>
+      <w:r>
+        <w:tab/>
+      </w:r>
+      <w:r>
+        <w:rPr>
+          <w:i/>
+        </w:rPr>
+        <w:t>factor</w:t>
+      </w:r>
+      <w:r>
+        <w:tab/>
+      </w:r>
+      <w:r>
+        <w:tab/>
+      </w:r>
+      <w:r>
+        <w:tab/>
+      </w:r>
+      <w:r>
+        <w:t>--&gt;</w:t>
+      </w:r>
+      <w:r>
+        <w:t xml:space="preserve"> </w:t>
+      </w:r>
+      <w:r>
+        <w:tab/>
+      </w:r>
+      <w:r>
+        <w:rPr>
+          <w:b/>
+        </w:rPr>
+        <w:t>id</w:t>
+      </w:r>
+    </w:p>
+    <w:p>
+      <w:r>
+        <w:t>21</w:t>
+      </w:r>
+      <w:r>
+        <w:t>.2</w:t>
+      </w:r>
+      <w:r>
+        <w:tab/>
+      </w:r>
+      <w:r>
+        <w:rPr>
+          <w:i/>
+        </w:rPr>
+        <w:t>factor</w:t>
+      </w:r>
+      <w:r>
+        <w:tab/>
+      </w:r>
+      <w:r>
+        <w:tab/>
+      </w:r>
+      <w:r>
+        <w:tab/>
+      </w:r>
+      <w:r>
+        <w:t>--&gt;</w:t>
+      </w:r>
+      <w:r>
+        <w:t xml:space="preserve"> </w:t>
+      </w:r>
+      <w:r>
+        <w:tab/>
+      </w:r>
+      <w:proofErr w:type="spellStart"/>
+      <w:r>
+        <w:rPr>
+          <w:b/>
+        </w:rPr>
+        <w:t>num</w:t>
+      </w:r>
+      <w:proofErr w:type="spellEnd"/>
+    </w:p>
+    <w:p>
+      <w:r>
+        <w:t>21</w:t>
+      </w:r>
+      <w:r>
+        <w:t>.3</w:t>
+      </w:r>
+      <w:r>
+        <w:tab/>
+      </w:r>
+      <w:r>
+        <w:rPr>
+          <w:i/>
+        </w:rPr>
+        <w:t>factor</w:t>
+      </w:r>
+      <w:r>
+        <w:tab/>
+      </w:r>
+      <w:r>
+        <w:tab/>
+      </w:r>
+      <w:r>
+        <w:tab/>
+      </w:r>
+      <w:r>
+        <w:t>--&gt;</w:t>
+      </w:r>
+      <w:r>
+        <w:t xml:space="preserve"> </w:t>
+      </w:r>
+      <w:proofErr w:type="gramStart"/>
+      <w:r>
+        <w:tab/>
+      </w:r>
+      <w:r>
+        <w:t xml:space="preserve">( </w:t>
+      </w:r>
+      <w:r>
+        <w:rPr>
+          <w:i/>
+        </w:rPr>
+        <w:t>expression</w:t>
+      </w:r>
+      <w:proofErr w:type="gramEnd"/>
       <w:r>
         <w:t xml:space="preserve"> )</w:t>
-      </w:r>
-    </w:p>
-    <w:p>
-      <w:r>
-        <w:t>17</w:t>
-      </w:r>
-      <w:r>
-        <w:t>.1</w:t>
-      </w:r>
-      <w:r>
-        <w:tab/>
-      </w:r>
-      <w:r>
-        <w:rPr>
-          <w:i/>
-        </w:rPr>
-        <w:t>expression_list</w:t>
-      </w:r>
-      <w:r>
-        <w:rPr>
-          <w:i/>
-        </w:rPr>
-        <w:tab/>
-      </w:r>
-      <w:r>
-        <w:tab/>
-      </w:r>
-      <w:r>
-        <w:t>--&gt;</w:t>
-      </w:r>
-      <w:r>
-        <w:t xml:space="preserve"> </w:t>
-      </w:r>
-      <w:r>
-        <w:tab/>
-      </w:r>
-      <w:r>
-        <w:rPr>
-          <w:i/>
-        </w:rPr>
-        <w:t>expression</w:t>
-      </w:r>
-    </w:p>
-    <w:p>
-      <w:r>
-        <w:t>17</w:t>
-      </w:r>
-      <w:r>
-        <w:t>.2</w:t>
-      </w:r>
-      <w:r>
-        <w:tab/>
-      </w:r>
-      <w:r>
-        <w:rPr>
-          <w:i/>
-        </w:rPr>
-        <w:t>expression_list</w:t>
-      </w:r>
-      <w:r>
-        <w:tab/>
-      </w:r>
-      <w:r>
-        <w:tab/>
-      </w:r>
-      <w:r>
-        <w:t>--&gt;</w:t>
-      </w:r>
-      <w:r>
-        <w:t xml:space="preserve"> </w:t>
-      </w:r>
-      <w:r>
-        <w:tab/>
-      </w:r>
-      <w:r>
-        <w:rPr>
-          <w:i/>
-        </w:rPr>
-        <w:t>expression_list</w:t>
-      </w:r>
-      <w:r>
-        <w:t xml:space="preserve">, </w:t>
-      </w:r>
-      <w:r>
-        <w:rPr>
-          <w:i/>
-        </w:rPr>
-        <w:t>expression</w:t>
-      </w:r>
-    </w:p>
-    <w:p>
-      <w:r>
-        <w:t>18</w:t>
-      </w:r>
-      <w:r>
-        <w:t>.1</w:t>
-      </w:r>
-      <w:r>
-        <w:tab/>
-      </w:r>
-      <w:r>
-        <w:rPr>
-          <w:i/>
-        </w:rPr>
-        <w:t>expression</w:t>
-      </w:r>
-      <w:r>
-        <w:tab/>
-      </w:r>
-      <w:r>
-        <w:tab/>
-      </w:r>
-      <w:r>
-        <w:t>--&gt;</w:t>
-      </w:r>
-      <w:r>
-        <w:t xml:space="preserve"> </w:t>
-      </w:r>
-      <w:r>
-        <w:tab/>
-      </w:r>
-      <w:r>
-        <w:rPr>
-          <w:i/>
-        </w:rPr>
-        <w:t>simple_expression</w:t>
-      </w:r>
-    </w:p>
-    <w:p>
-      <w:r>
-        <w:t>18</w:t>
-      </w:r>
-      <w:r>
-        <w:t xml:space="preserve">.2 </w:t>
-      </w:r>
-      <w:r>
-        <w:tab/>
-      </w:r>
-      <w:r>
-        <w:rPr>
-          <w:i/>
-        </w:rPr>
-        <w:t>expression</w:t>
-      </w:r>
-      <w:r>
-        <w:tab/>
-      </w:r>
-      <w:r>
-        <w:tab/>
-      </w:r>
-      <w:r>
-        <w:t>--&gt;</w:t>
-      </w:r>
-      <w:r>
-        <w:t xml:space="preserve"> </w:t>
-      </w:r>
-      <w:r>
-        <w:tab/>
-      </w:r>
-      <w:r>
-        <w:rPr>
-          <w:i/>
-        </w:rPr>
-        <w:t>simple_expression</w:t>
-      </w:r>
-      <w:r>
-        <w:t xml:space="preserve"> </w:t>
-      </w:r>
-      <w:r>
-        <w:rPr>
-          <w:b/>
-        </w:rPr>
-        <w:t>relop</w:t>
-      </w:r>
-      <w:r>
-        <w:t xml:space="preserve"> </w:t>
-      </w:r>
-      <w:r>
-        <w:rPr>
-          <w:i/>
-        </w:rPr>
-        <w:t>simple_expression</w:t>
-      </w:r>
-    </w:p>
-    <w:p>
-      <w:r>
-        <w:t>19</w:t>
-      </w:r>
-      <w:r>
-        <w:t>.1</w:t>
-      </w:r>
-      <w:r>
-        <w:tab/>
-      </w:r>
-      <w:r>
-        <w:rPr>
-          <w:i/>
-        </w:rPr>
-        <w:t>simple_expression</w:t>
-      </w:r>
-      <w:r>
-        <w:tab/>
-      </w:r>
-      <w:r>
-        <w:t>--&gt;</w:t>
-      </w:r>
-      <w:r>
-        <w:t xml:space="preserve"> </w:t>
-      </w:r>
-      <w:r>
-        <w:tab/>
-      </w:r>
-      <w:r>
-        <w:rPr>
-          <w:i/>
-        </w:rPr>
-        <w:t>term</w:t>
-      </w:r>
-    </w:p>
-    <w:p>
-      <w:r>
-        <w:t>19</w:t>
-      </w:r>
-      <w:r>
-        <w:t>.2</w:t>
-      </w:r>
-      <w:r>
-        <w:tab/>
-      </w:r>
-      <w:r>
-        <w:rPr>
-          <w:i/>
-        </w:rPr>
-        <w:t>simple_expression</w:t>
-      </w:r>
-      <w:r>
-        <w:tab/>
-      </w:r>
-      <w:r>
-        <w:t>--&gt;</w:t>
-      </w:r>
-      <w:r>
-        <w:t xml:space="preserve"> </w:t>
-      </w:r>
-      <w:r>
-        <w:tab/>
-      </w:r>
-      <w:r>
-        <w:rPr>
-          <w:i/>
-        </w:rPr>
-        <w:t>sign term</w:t>
-      </w:r>
-    </w:p>
-    <w:p>
-      <w:r>
-        <w:t>19.3</w:t>
-      </w:r>
-      <w:r>
-        <w:tab/>
-      </w:r>
-      <w:r>
-        <w:rPr>
-          <w:i/>
-        </w:rPr>
-        <w:t>simple_expression</w:t>
-      </w:r>
-      <w:r>
-        <w:tab/>
-      </w:r>
-      <w:r>
-        <w:t>--&gt;</w:t>
-      </w:r>
-      <w:r>
-        <w:t xml:space="preserve"> </w:t>
-      </w:r>
-      <w:r>
-        <w:tab/>
-      </w:r>
-      <w:r>
-        <w:rPr>
-          <w:i/>
-        </w:rPr>
-        <w:t>simple_expression</w:t>
-      </w:r>
-      <w:r>
-        <w:t xml:space="preserve"> </w:t>
-      </w:r>
-      <w:r>
-        <w:rPr>
-          <w:b/>
-        </w:rPr>
-        <w:t>addop</w:t>
-      </w:r>
-      <w:r>
-        <w:t xml:space="preserve"> </w:t>
-      </w:r>
-      <w:r>
-        <w:rPr>
-          <w:i/>
-        </w:rPr>
-        <w:t>term</w:t>
-      </w:r>
-    </w:p>
-    <w:p>
-      <w:r>
-        <w:t>20</w:t>
-      </w:r>
-      <w:r>
-        <w:t>.1</w:t>
-      </w:r>
-      <w:r>
-        <w:tab/>
-      </w:r>
-      <w:r>
-        <w:rPr>
-          <w:i/>
-        </w:rPr>
-        <w:t>term</w:t>
-      </w:r>
-      <w:r>
-        <w:tab/>
-      </w:r>
-      <w:r>
-        <w:tab/>
-      </w:r>
-      <w:r>
-        <w:tab/>
-      </w:r>
-      <w:r>
-        <w:t>--&gt;</w:t>
-      </w:r>
-      <w:r>
-        <w:t xml:space="preserve"> </w:t>
-      </w:r>
-      <w:r>
-        <w:tab/>
-      </w:r>
-      <w:r>
-        <w:rPr>
-          <w:i/>
-        </w:rPr>
-        <w:t>factor</w:t>
-      </w:r>
-    </w:p>
-    <w:p>
-      <w:r>
-        <w:t>20</w:t>
-      </w:r>
-      <w:r>
-        <w:t>.2</w:t>
-      </w:r>
-      <w:r>
-        <w:tab/>
-      </w:r>
-      <w:r>
-        <w:rPr>
-          <w:i/>
-        </w:rPr>
-        <w:t>term</w:t>
-      </w:r>
-      <w:r>
-        <w:tab/>
-      </w:r>
-      <w:r>
-        <w:tab/>
-      </w:r>
-      <w:r>
-        <w:tab/>
-      </w:r>
-      <w:r>
-        <w:t>--&gt;</w:t>
-      </w:r>
-      <w:r>
-        <w:t xml:space="preserve"> </w:t>
-      </w:r>
-      <w:r>
-        <w:tab/>
-      </w:r>
-      <w:r>
-        <w:rPr>
-          <w:i/>
-        </w:rPr>
-        <w:t>term</w:t>
-      </w:r>
-      <w:r>
-        <w:t xml:space="preserve"> </w:t>
-      </w:r>
-      <w:r>
-        <w:rPr>
-          <w:b/>
-        </w:rPr>
-        <w:t>mulop</w:t>
-      </w:r>
-      <w:r>
-        <w:t xml:space="preserve"> </w:t>
-      </w:r>
-      <w:r>
-        <w:rPr>
-          <w:i/>
-        </w:rPr>
-        <w:t>factor</w:t>
-      </w:r>
-    </w:p>
-    <w:p>
-      <w:r>
-        <w:t>21</w:t>
-      </w:r>
-      <w:r>
-        <w:t>.1</w:t>
-      </w:r>
-      <w:r>
-        <w:tab/>
-      </w:r>
-      <w:r>
-        <w:rPr>
-          <w:i/>
-        </w:rPr>
-        <w:t>factor</w:t>
-      </w:r>
-      <w:r>
-        <w:tab/>
-      </w:r>
-      <w:r>
-        <w:tab/>
-      </w:r>
-      <w:r>
-        <w:tab/>
-      </w:r>
-      <w:r>
-        <w:t>--&gt;</w:t>
-      </w:r>
-      <w:r>
-        <w:t xml:space="preserve"> </w:t>
-      </w:r>
-      <w:r>
-        <w:tab/>
-      </w:r>
-      <w:r>
-        <w:rPr>
-          <w:b/>
-        </w:rPr>
-        <w:t>id</w:t>
-      </w:r>
-    </w:p>
-    <w:p>
-      <w:r>
-        <w:t>21</w:t>
-      </w:r>
-      <w:r>
-        <w:t>.2</w:t>
-      </w:r>
-      <w:r>
-        <w:tab/>
-      </w:r>
-      <w:r>
-        <w:rPr>
-          <w:i/>
-        </w:rPr>
-        <w:t>factor</w:t>
-      </w:r>
-      <w:r>
-        <w:tab/>
-      </w:r>
-      <w:r>
-        <w:tab/>
-      </w:r>
-      <w:r>
-        <w:tab/>
-      </w:r>
-      <w:r>
-        <w:t>--&gt;</w:t>
-      </w:r>
-      <w:r>
-        <w:t xml:space="preserve"> </w:t>
-      </w:r>
-      <w:r>
-        <w:tab/>
-      </w:r>
-      <w:r>
-        <w:rPr>
-          <w:b/>
-        </w:rPr>
-        <w:t>num</w:t>
-      </w:r>
-    </w:p>
-    <w:p>
-      <w:r>
-        <w:t>21</w:t>
-      </w:r>
-      <w:r>
-        <w:t>.3</w:t>
-      </w:r>
-      <w:r>
-        <w:tab/>
-      </w:r>
-      <w:r>
-        <w:rPr>
-          <w:i/>
-        </w:rPr>
-        <w:t>factor</w:t>
-      </w:r>
-      <w:r>
-        <w:tab/>
-      </w:r>
-      <w:r>
-        <w:tab/>
-      </w:r>
-      <w:r>
-        <w:tab/>
-      </w:r>
-      <w:r>
-        <w:t>--&gt;</w:t>
-      </w:r>
-      <w:r>
-        <w:t xml:space="preserve"> </w:t>
-      </w:r>
-      <w:r>
-        <w:tab/>
-      </w:r>
-      <w:r>
-        <w:t xml:space="preserve">( </w:t>
-      </w:r>
-      <w:r>
-        <w:rPr>
-          <w:i/>
-        </w:rPr>
-        <w:t>expression</w:t>
-      </w:r>
-      <w:r>
-        <w:t xml:space="preserve"> )</w:t>
-      </w:r>
-    </w:p>
-    <w:p>
-      <w:pPr>
-        <w:rPr>
-          <w:i/>
-        </w:rPr>
-      </w:pPr>
-      <w:r>
-        <w:t>21</w:t>
-      </w:r>
-      <w:r>
-        <w:t>.4</w:t>
-      </w:r>
-      <w:r>
-        <w:tab/>
-      </w:r>
-      <w:r>
-        <w:rPr>
-          <w:i/>
-        </w:rPr>
-        <w:t>factor</w:t>
-      </w:r>
-      <w:r>
-        <w:tab/>
-      </w:r>
-      <w:r>
-        <w:tab/>
-      </w:r>
-      <w:r>
-        <w:tab/>
-      </w:r>
-      <w:r>
-        <w:t>--&gt;</w:t>
-      </w:r>
-      <w:r>
-        <w:t xml:space="preserve"> </w:t>
-      </w:r>
-      <w:r>
-        <w:tab/>
-      </w:r>
-      <w:r>
-        <w:rPr>
-          <w:b/>
-        </w:rPr>
-        <w:t>not</w:t>
-      </w:r>
-      <w:r>
-        <w:t xml:space="preserve"> </w:t>
-      </w:r>
-      <w:r>
-        <w:rPr>
-          <w:i/>
-        </w:rPr>
-        <w:t>factor</w:t>
       </w:r>
     </w:p>
     <w:p>
@@ -2201,6 +2437,61 @@
         <w:t>21</w:t>
       </w:r>
       <w:r>
+        <w:t>.4</w:t>
+      </w:r>
+      <w:r>
+        <w:tab/>
+      </w:r>
+      <w:r>
+        <w:rPr>
+          <w:i/>
+        </w:rPr>
+        <w:t>factor</w:t>
+      </w:r>
+      <w:r>
+        <w:tab/>
+      </w:r>
+      <w:r>
+        <w:tab/>
+      </w:r>
+      <w:r>
+        <w:tab/>
+      </w:r>
+      <w:r>
+        <w:t>--&gt;</w:t>
+      </w:r>
+      <w:r>
+        <w:t xml:space="preserve"> </w:t>
+      </w:r>
+      <w:r>
+        <w:tab/>
+      </w:r>
+      <w:r>
+        <w:rPr>
+          <w:b/>
+        </w:rPr>
+        <w:t>not</w:t>
+      </w:r>
+      <w:r>
+        <w:t xml:space="preserve"> </w:t>
+      </w:r>
+      <w:r>
+        <w:rPr>
+          <w:i/>
+        </w:rPr>
+        <w:t>factor</w:t>
+      </w:r>
+    </w:p>
+    <w:p>
+      <w:pPr>
+        <w:rPr>
+          <w:i/>
+        </w:rPr>
+      </w:pPr>
+      <w:r>
+        <w:t>21</w:t>
+      </w:r>
+      <w:r>
         <w:t>.5</w:t>
       </w:r>
       <w:r>
@@ -2285,8 +2576,6 @@
       <w:r>
         <w:t>22</w:t>
       </w:r>
-      <w:bookmarkStart w:id="0" w:name="_GoBack"/>
-      <w:bookmarkEnd w:id="0"/>
       <w:r>
         <w:t>.2</w:t>
       </w:r>
@@ -2384,7 +2673,15 @@
       <w:tab/>
     </w:r>
     <w:r>
-      <w:t>Michael Collett - Fall 2018</w:t>
+      <w:t xml:space="preserve">Michael </w:t>
+    </w:r>
+    <w:proofErr w:type="spellStart"/>
+    <w:r>
+      <w:t>Collett</w:t>
+    </w:r>
+    <w:proofErr w:type="spellEnd"/>
+    <w:r>
+      <w:t xml:space="preserve"> - Fall 2018</w:t>
     </w:r>
   </w:p>
 </w:hdr>

</xml_diff>